<commit_message>
Queries are now corrected + filter function created for monuments
</commit_message>
<xml_diff>
--- a/Documentation/DataBaseFiles/create.docx
+++ b/Documentation/DataBaseFiles/create.docx
@@ -14,7 +14,55 @@
           <w:rFonts w:ascii="Helvetica" w:hAnsi="Helvetica" w:cs="Helvetica"/>
           <w:lang w:val="en-US"/>
         </w:rPr>
-        <w:t>CREATE TABLE utilizador(user_id int not null auto_increment,</w:t>
+        <w:t xml:space="preserve">CREATE TABLE </w:t>
+      </w:r>
+      <w:proofErr w:type="spellStart"/>
+      <w:r>
+        <w:rPr>
+          <w:rFonts w:ascii="Helvetica" w:hAnsi="Helvetica" w:cs="Helvetica"/>
+          <w:lang w:val="en-US"/>
+        </w:rPr>
+        <w:t>utilizador</w:t>
+      </w:r>
+      <w:proofErr w:type="spellEnd"/>
+      <w:r>
+        <w:rPr>
+          <w:rFonts w:ascii="Helvetica" w:hAnsi="Helvetica" w:cs="Helvetica"/>
+          <w:lang w:val="en-US"/>
+        </w:rPr>
+        <w:t>(</w:t>
+      </w:r>
+      <w:proofErr w:type="spellStart"/>
+      <w:r>
+        <w:rPr>
+          <w:rFonts w:ascii="Helvetica" w:hAnsi="Helvetica" w:cs="Helvetica"/>
+          <w:lang w:val="en-US"/>
+        </w:rPr>
+        <w:t>user_id</w:t>
+      </w:r>
+      <w:proofErr w:type="spellEnd"/>
+      <w:r>
+        <w:rPr>
+          <w:rFonts w:ascii="Helvetica" w:hAnsi="Helvetica" w:cs="Helvetica"/>
+          <w:lang w:val="en-US"/>
+        </w:rPr>
+        <w:t xml:space="preserve"> int not null </w:t>
+      </w:r>
+      <w:proofErr w:type="spellStart"/>
+      <w:r>
+        <w:rPr>
+          <w:rFonts w:ascii="Helvetica" w:hAnsi="Helvetica" w:cs="Helvetica"/>
+          <w:lang w:val="en-US"/>
+        </w:rPr>
+        <w:t>auto_increment</w:t>
+      </w:r>
+      <w:proofErr w:type="spellEnd"/>
+      <w:r>
+        <w:rPr>
+          <w:rFonts w:ascii="Helvetica" w:hAnsi="Helvetica" w:cs="Helvetica"/>
+          <w:lang w:val="en-US"/>
+        </w:rPr>
+        <w:t>,</w:t>
       </w:r>
     </w:p>
     <w:p>
@@ -131,96 +179,166 @@
           <w:rFonts w:ascii="Helvetica" w:hAnsi="Helvetica" w:cs="Helvetica"/>
           <w:lang w:val="en-US"/>
         </w:rPr>
-        <w:t xml:space="preserve">                                                                                      nome varchar(40) not null,</w:t>
-      </w:r>
-    </w:p>
-    <w:p>
-      <w:pPr>
-        <w:rPr>
-          <w:rFonts w:ascii="Helvetica" w:hAnsi="Helvetica" w:cs="Helvetica"/>
-          <w:lang w:val="en-US"/>
-        </w:rPr>
-      </w:pPr>
-      <w:r>
-        <w:rPr>
-          <w:rFonts w:ascii="Helvetica" w:hAnsi="Helvetica" w:cs="Helvetica"/>
-          <w:lang w:val="en-US"/>
-        </w:rPr>
-        <w:tab/>
-      </w:r>
-      <w:r>
-        <w:rPr>
-          <w:rFonts w:ascii="Helvetica" w:hAnsi="Helvetica" w:cs="Helvetica"/>
-          <w:lang w:val="en-US"/>
-        </w:rPr>
-        <w:tab/>
-      </w:r>
-      <w:r>
-        <w:rPr>
-          <w:rFonts w:ascii="Helvetica" w:hAnsi="Helvetica" w:cs="Helvetica"/>
-          <w:lang w:val="en-US"/>
-        </w:rPr>
-        <w:tab/>
-      </w:r>
-      <w:r>
-        <w:rPr>
-          <w:rFonts w:ascii="Helvetica" w:hAnsi="Helvetica" w:cs="Helvetica"/>
-          <w:lang w:val="en-US"/>
-        </w:rPr>
-        <w:tab/>
-      </w:r>
-      <w:r>
-        <w:rPr>
-          <w:rFonts w:ascii="Helvetica" w:hAnsi="Helvetica" w:cs="Helvetica"/>
-          <w:lang w:val="en-US"/>
-        </w:rPr>
-        <w:tab/>
-      </w:r>
-      <w:r>
-        <w:rPr>
-          <w:rFonts w:ascii="Helvetica" w:hAnsi="Helvetica" w:cs="Helvetica"/>
-          <w:lang w:val="en-US"/>
-        </w:rPr>
-        <w:tab/>
-        <w:t>primary key (user_id));</w:t>
-      </w:r>
-    </w:p>
-    <w:p>
-      <w:pPr>
-        <w:rPr>
-          <w:rFonts w:ascii="Helvetica" w:hAnsi="Helvetica" w:cs="Helvetica"/>
-          <w:lang w:val="en-US"/>
-        </w:rPr>
-      </w:pPr>
-    </w:p>
-    <w:p>
-      <w:pPr>
-        <w:rPr>
-          <w:rFonts w:ascii="Helvetica" w:eastAsia="Arial Unicode MS" w:hAnsi="Helvetica" w:cs="Helvetica"/>
-          <w:color w:val="000000"/>
-          <w:bdr w:val="nil"/>
-          <w:lang w:val="en-US" w:eastAsia="pt-PT"/>
-          <w14:textOutline w14:w="0" w14:cap="flat" w14:cmpd="sng" w14:algn="ctr">
-            <w14:noFill/>
-            <w14:prstDash w14:val="solid"/>
-            <w14:bevel/>
-          </w14:textOutline>
-        </w:rPr>
-      </w:pPr>
-      <w:r>
-        <w:rPr>
-          <w:rFonts w:ascii="Helvetica" w:eastAsia="Arial Unicode MS" w:hAnsi="Helvetica" w:cs="Helvetica"/>
-          <w:color w:val="000000"/>
-          <w:bdr w:val="nil"/>
-          <w:lang w:val="en-US" w:eastAsia="pt-PT"/>
-          <w14:textOutline w14:w="0" w14:cap="flat" w14:cmpd="sng" w14:algn="ctr">
-            <w14:noFill/>
-            <w14:prstDash w14:val="solid"/>
-            <w14:bevel/>
-          </w14:textOutline>
-        </w:rPr>
-        <w:t>CREATE TABLE monumento (</w:t>
-      </w:r>
+        <w:t xml:space="preserve">                                                                      </w:t>
+      </w:r>
+      <w:proofErr w:type="spellStart"/>
+      <w:r>
+        <w:rPr>
+          <w:rFonts w:ascii="Helvetica" w:hAnsi="Helvetica" w:cs="Helvetica"/>
+          <w:lang w:val="en-US"/>
+        </w:rPr>
+        <w:t>nome</w:t>
+      </w:r>
+      <w:r>
+        <w:rPr>
+          <w:rFonts w:ascii="Helvetica" w:hAnsi="Helvetica" w:cs="Helvetica"/>
+          <w:lang w:val="en-US"/>
+        </w:rPr>
+        <w:t>utilizador</w:t>
+      </w:r>
+      <w:proofErr w:type="spellEnd"/>
+      <w:r>
+        <w:rPr>
+          <w:rFonts w:ascii="Helvetica" w:hAnsi="Helvetica" w:cs="Helvetica"/>
+          <w:lang w:val="en-US"/>
+        </w:rPr>
+        <w:t xml:space="preserve"> varchar(40) not null,</w:t>
+      </w:r>
+    </w:p>
+    <w:p>
+      <w:pPr>
+        <w:rPr>
+          <w:rFonts w:ascii="Helvetica" w:hAnsi="Helvetica" w:cs="Helvetica"/>
+          <w:lang w:val="en-US"/>
+        </w:rPr>
+      </w:pPr>
+      <w:r>
+        <w:rPr>
+          <w:rFonts w:ascii="Helvetica" w:hAnsi="Helvetica" w:cs="Helvetica"/>
+          <w:lang w:val="en-US"/>
+        </w:rPr>
+        <w:tab/>
+      </w:r>
+      <w:r>
+        <w:rPr>
+          <w:rFonts w:ascii="Helvetica" w:hAnsi="Helvetica" w:cs="Helvetica"/>
+          <w:lang w:val="en-US"/>
+        </w:rPr>
+        <w:tab/>
+      </w:r>
+      <w:r>
+        <w:rPr>
+          <w:rFonts w:ascii="Helvetica" w:hAnsi="Helvetica" w:cs="Helvetica"/>
+          <w:lang w:val="en-US"/>
+        </w:rPr>
+        <w:tab/>
+      </w:r>
+      <w:r>
+        <w:rPr>
+          <w:rFonts w:ascii="Helvetica" w:hAnsi="Helvetica" w:cs="Helvetica"/>
+          <w:lang w:val="en-US"/>
+        </w:rPr>
+        <w:tab/>
+      </w:r>
+      <w:r>
+        <w:rPr>
+          <w:rFonts w:ascii="Helvetica" w:hAnsi="Helvetica" w:cs="Helvetica"/>
+          <w:lang w:val="en-US"/>
+        </w:rPr>
+        <w:tab/>
+      </w:r>
+      <w:r>
+        <w:rPr>
+          <w:rFonts w:ascii="Helvetica" w:hAnsi="Helvetica" w:cs="Helvetica"/>
+          <w:lang w:val="en-US"/>
+        </w:rPr>
+        <w:tab/>
+        <w:t>primary key (</w:t>
+      </w:r>
+      <w:proofErr w:type="spellStart"/>
+      <w:r>
+        <w:rPr>
+          <w:rFonts w:ascii="Helvetica" w:hAnsi="Helvetica" w:cs="Helvetica"/>
+          <w:lang w:val="en-US"/>
+        </w:rPr>
+        <w:t>user_id</w:t>
+      </w:r>
+      <w:proofErr w:type="spellEnd"/>
+      <w:r>
+        <w:rPr>
+          <w:rFonts w:ascii="Helvetica" w:hAnsi="Helvetica" w:cs="Helvetica"/>
+          <w:lang w:val="en-US"/>
+        </w:rPr>
+        <w:t>));</w:t>
+      </w:r>
+    </w:p>
+    <w:p>
+      <w:pPr>
+        <w:rPr>
+          <w:rFonts w:ascii="Helvetica" w:hAnsi="Helvetica" w:cs="Helvetica"/>
+          <w:lang w:val="en-US"/>
+        </w:rPr>
+      </w:pPr>
+    </w:p>
+    <w:p>
+      <w:pPr>
+        <w:rPr>
+          <w:rFonts w:ascii="Helvetica" w:eastAsia="Arial Unicode MS" w:hAnsi="Helvetica" w:cs="Helvetica"/>
+          <w:color w:val="000000"/>
+          <w:bdr w:val="nil"/>
+          <w:lang w:val="en-US" w:eastAsia="pt-PT"/>
+          <w14:textOutline w14:w="0" w14:cap="flat" w14:cmpd="sng" w14:algn="ctr">
+            <w14:noFill/>
+            <w14:prstDash w14:val="solid"/>
+            <w14:bevel/>
+          </w14:textOutline>
+        </w:rPr>
+      </w:pPr>
+      <w:r>
+        <w:rPr>
+          <w:rFonts w:ascii="Helvetica" w:eastAsia="Arial Unicode MS" w:hAnsi="Helvetica" w:cs="Helvetica"/>
+          <w:color w:val="000000"/>
+          <w:bdr w:val="nil"/>
+          <w:lang w:val="en-US" w:eastAsia="pt-PT"/>
+          <w14:textOutline w14:w="0" w14:cap="flat" w14:cmpd="sng" w14:algn="ctr">
+            <w14:noFill/>
+            <w14:prstDash w14:val="solid"/>
+            <w14:bevel/>
+          </w14:textOutline>
+        </w:rPr>
+        <w:t xml:space="preserve">CREATE TABLE </w:t>
+      </w:r>
+      <w:proofErr w:type="spellStart"/>
+      <w:r>
+        <w:rPr>
+          <w:rFonts w:ascii="Helvetica" w:eastAsia="Arial Unicode MS" w:hAnsi="Helvetica" w:cs="Helvetica"/>
+          <w:color w:val="000000"/>
+          <w:bdr w:val="nil"/>
+          <w:lang w:val="en-US" w:eastAsia="pt-PT"/>
+          <w14:textOutline w14:w="0" w14:cap="flat" w14:cmpd="sng" w14:algn="ctr">
+            <w14:noFill/>
+            <w14:prstDash w14:val="solid"/>
+            <w14:bevel/>
+          </w14:textOutline>
+        </w:rPr>
+        <w:t>monumento</w:t>
+      </w:r>
+      <w:proofErr w:type="spellEnd"/>
+      <w:r>
+        <w:rPr>
+          <w:rFonts w:ascii="Helvetica" w:eastAsia="Arial Unicode MS" w:hAnsi="Helvetica" w:cs="Helvetica"/>
+          <w:color w:val="000000"/>
+          <w:bdr w:val="nil"/>
+          <w:lang w:val="en-US" w:eastAsia="pt-PT"/>
+          <w14:textOutline w14:w="0" w14:cap="flat" w14:cmpd="sng" w14:algn="ctr">
+            <w14:noFill/>
+            <w14:prstDash w14:val="solid"/>
+            <w14:bevel/>
+          </w14:textOutline>
+        </w:rPr>
+        <w:t xml:space="preserve"> (</w:t>
+      </w:r>
+      <w:proofErr w:type="spellStart"/>
       <w:r>
         <w:rPr>
           <w:rFonts w:ascii="Helvetica" w:eastAsia="Arial Unicode MS" w:hAnsi="Helvetica" w:cs="Helvetica"/>
@@ -263,19 +381,50 @@
         </w:rPr>
         <w:t>_id</w:t>
       </w:r>
-      <w:r>
-        <w:rPr>
-          <w:rFonts w:ascii="Helvetica" w:eastAsia="Arial Unicode MS" w:hAnsi="Helvetica" w:cs="Helvetica"/>
-          <w:color w:val="000000"/>
-          <w:bdr w:val="nil"/>
-          <w:lang w:val="en-US" w:eastAsia="pt-PT"/>
-          <w14:textOutline w14:w="0" w14:cap="flat" w14:cmpd="sng" w14:algn="ctr">
-            <w14:noFill/>
-            <w14:prstDash w14:val="solid"/>
-            <w14:bevel/>
-          </w14:textOutline>
-        </w:rPr>
-        <w:t xml:space="preserve"> int not null auto_increment,</w:t>
+      <w:proofErr w:type="spellEnd"/>
+      <w:r>
+        <w:rPr>
+          <w:rFonts w:ascii="Helvetica" w:eastAsia="Arial Unicode MS" w:hAnsi="Helvetica" w:cs="Helvetica"/>
+          <w:color w:val="000000"/>
+          <w:bdr w:val="nil"/>
+          <w:lang w:val="en-US" w:eastAsia="pt-PT"/>
+          <w14:textOutline w14:w="0" w14:cap="flat" w14:cmpd="sng" w14:algn="ctr">
+            <w14:noFill/>
+            <w14:prstDash w14:val="solid"/>
+            <w14:bevel/>
+          </w14:textOutline>
+        </w:rPr>
+        <w:t xml:space="preserve"> int not null </w:t>
+      </w:r>
+      <w:proofErr w:type="spellStart"/>
+      <w:r>
+        <w:rPr>
+          <w:rFonts w:ascii="Helvetica" w:eastAsia="Arial Unicode MS" w:hAnsi="Helvetica" w:cs="Helvetica"/>
+          <w:color w:val="000000"/>
+          <w:bdr w:val="nil"/>
+          <w:lang w:val="en-US" w:eastAsia="pt-PT"/>
+          <w14:textOutline w14:w="0" w14:cap="flat" w14:cmpd="sng" w14:algn="ctr">
+            <w14:noFill/>
+            <w14:prstDash w14:val="solid"/>
+            <w14:bevel/>
+          </w14:textOutline>
+        </w:rPr>
+        <w:t>auto_increment</w:t>
+      </w:r>
+      <w:proofErr w:type="spellEnd"/>
+      <w:r>
+        <w:rPr>
+          <w:rFonts w:ascii="Helvetica" w:eastAsia="Arial Unicode MS" w:hAnsi="Helvetica" w:cs="Helvetica"/>
+          <w:color w:val="000000"/>
+          <w:bdr w:val="nil"/>
+          <w:lang w:val="en-US" w:eastAsia="pt-PT"/>
+          <w14:textOutline w14:w="0" w14:cap="flat" w14:cmpd="sng" w14:algn="ctr">
+            <w14:noFill/>
+            <w14:prstDash w14:val="solid"/>
+            <w14:bevel/>
+          </w14:textOutline>
+        </w:rPr>
+        <w:t>,</w:t>
       </w:r>
     </w:p>
     <w:p>
@@ -363,6 +512,7 @@
         <w:tab/>
         <w:t xml:space="preserve"> </w:t>
       </w:r>
+      <w:proofErr w:type="spellStart"/>
       <w:r>
         <w:rPr>
           <w:rFonts w:ascii="Helvetica" w:eastAsia="Arial Unicode MS" w:hAnsi="Helvetica" w:cs="Helvetica"/>
@@ -389,7 +539,36 @@
             <w14:bevel/>
           </w14:textOutline>
         </w:rPr>
-        <w:t>ome varchar(80) not null,</w:t>
+        <w:t>ome</w:t>
+      </w:r>
+      <w:r>
+        <w:rPr>
+          <w:rFonts w:ascii="Helvetica" w:eastAsia="Arial Unicode MS" w:hAnsi="Helvetica" w:cs="Helvetica"/>
+          <w:color w:val="000000"/>
+          <w:bdr w:val="nil"/>
+          <w:lang w:val="en-US" w:eastAsia="pt-PT"/>
+          <w14:textOutline w14:w="0" w14:cap="flat" w14:cmpd="sng" w14:algn="ctr">
+            <w14:noFill/>
+            <w14:prstDash w14:val="solid"/>
+            <w14:bevel/>
+          </w14:textOutline>
+        </w:rPr>
+        <w:t>monumento</w:t>
+      </w:r>
+      <w:proofErr w:type="spellEnd"/>
+      <w:r>
+        <w:rPr>
+          <w:rFonts w:ascii="Helvetica" w:eastAsia="Arial Unicode MS" w:hAnsi="Helvetica" w:cs="Helvetica"/>
+          <w:color w:val="000000"/>
+          <w:bdr w:val="nil"/>
+          <w:lang w:val="en-US" w:eastAsia="pt-PT"/>
+          <w14:textOutline w14:w="0" w14:cap="flat" w14:cmpd="sng" w14:algn="ctr">
+            <w14:noFill/>
+            <w14:prstDash w14:val="solid"/>
+            <w14:bevel/>
+          </w14:textOutline>
+        </w:rPr>
+        <w:t xml:space="preserve"> varchar(80) not null,</w:t>
       </w:r>
     </w:p>
     <w:p>
@@ -705,6 +884,7 @@
         </w:rPr>
         <w:t xml:space="preserve">                                                           </w:t>
       </w:r>
+      <w:proofErr w:type="spellStart"/>
       <w:r>
         <w:rPr>
           <w:rFonts w:ascii="Helvetica" w:eastAsia="Arial Unicode MS" w:hAnsi="Helvetica" w:cs="Helvetica"/>
@@ -731,7 +911,52 @@
             <w14:bevel/>
           </w14:textOutline>
         </w:rPr>
-        <w:t>escricao longtext not null,</w:t>
+        <w:t>escricao</w:t>
+      </w:r>
+      <w:proofErr w:type="spellEnd"/>
+      <w:r>
+        <w:rPr>
+          <w:rFonts w:ascii="Helvetica" w:eastAsia="Arial Unicode MS" w:hAnsi="Helvetica" w:cs="Helvetica"/>
+          <w:color w:val="000000"/>
+          <w:bdr w:val="nil"/>
+          <w:lang w:val="en-US" w:eastAsia="pt-PT"/>
+          <w14:textOutline w14:w="0" w14:cap="flat" w14:cmpd="sng" w14:algn="ctr">
+            <w14:noFill/>
+            <w14:prstDash w14:val="solid"/>
+            <w14:bevel/>
+          </w14:textOutline>
+        </w:rPr>
+        <w:t xml:space="preserve"> </w:t>
+      </w:r>
+      <w:proofErr w:type="spellStart"/>
+      <w:r>
+        <w:rPr>
+          <w:rFonts w:ascii="Helvetica" w:eastAsia="Arial Unicode MS" w:hAnsi="Helvetica" w:cs="Helvetica"/>
+          <w:color w:val="000000"/>
+          <w:bdr w:val="nil"/>
+          <w:lang w:val="en-US" w:eastAsia="pt-PT"/>
+          <w14:textOutline w14:w="0" w14:cap="flat" w14:cmpd="sng" w14:algn="ctr">
+            <w14:noFill/>
+            <w14:prstDash w14:val="solid"/>
+            <w14:bevel/>
+          </w14:textOutline>
+        </w:rPr>
+        <w:t>longtext</w:t>
+      </w:r>
+      <w:proofErr w:type="spellEnd"/>
+      <w:r>
+        <w:rPr>
+          <w:rFonts w:ascii="Helvetica" w:eastAsia="Arial Unicode MS" w:hAnsi="Helvetica" w:cs="Helvetica"/>
+          <w:color w:val="000000"/>
+          <w:bdr w:val="nil"/>
+          <w:lang w:val="en-US" w:eastAsia="pt-PT"/>
+          <w14:textOutline w14:w="0" w14:cap="flat" w14:cmpd="sng" w14:algn="ctr">
+            <w14:noFill/>
+            <w14:prstDash w14:val="solid"/>
+            <w14:bevel/>
+          </w14:textOutline>
+        </w:rPr>
+        <w:t xml:space="preserve"> not null,</w:t>
       </w:r>
     </w:p>
     <w:p>
@@ -762,6 +987,7 @@
         </w:rPr>
         <w:t xml:space="preserve">                                                           </w:t>
       </w:r>
+      <w:proofErr w:type="spellStart"/>
       <w:r>
         <w:rPr>
           <w:rFonts w:ascii="Helvetica" w:eastAsia="Arial Unicode MS" w:hAnsi="Helvetica" w:cs="Helvetica"/>
@@ -832,6 +1058,7 @@
         </w:rPr>
         <w:t>_id</w:t>
       </w:r>
+      <w:proofErr w:type="spellEnd"/>
       <w:r>
         <w:rPr>
           <w:rFonts w:ascii="Helvetica" w:eastAsia="Arial Unicode MS" w:hAnsi="Helvetica" w:cs="Helvetica"/>
@@ -932,6 +1159,7 @@
         <w:tab/>
         <w:t xml:space="preserve"> primary key (</w:t>
       </w:r>
+      <w:proofErr w:type="spellStart"/>
       <w:r>
         <w:rPr>
           <w:rFonts w:ascii="Helvetica" w:eastAsia="Arial Unicode MS" w:hAnsi="Helvetica" w:cs="Helvetica"/>
@@ -974,6 +1202,7 @@
         </w:rPr>
         <w:t>_id</w:t>
       </w:r>
+      <w:proofErr w:type="spellEnd"/>
       <w:r>
         <w:rPr>
           <w:rFonts w:ascii="Helvetica" w:eastAsia="Arial Unicode MS" w:hAnsi="Helvetica" w:cs="Helvetica"/>
@@ -1032,6 +1261,7 @@
         </w:rPr>
         <w:t xml:space="preserve">CREATE TABLE </w:t>
       </w:r>
+      <w:proofErr w:type="spellStart"/>
       <w:r>
         <w:rPr>
           <w:rFonts w:ascii="Helvetica" w:eastAsia="Arial Unicode MS" w:hAnsi="Helvetica" w:cs="Helvetica"/>
@@ -1058,8 +1288,24 @@
             <w14:bevel/>
           </w14:textOutline>
         </w:rPr>
-        <w:t>eserva (</w:t>
-      </w:r>
+        <w:t>eserva</w:t>
+      </w:r>
+      <w:proofErr w:type="spellEnd"/>
+      <w:r>
+        <w:rPr>
+          <w:rFonts w:ascii="Helvetica" w:eastAsia="Arial Unicode MS" w:hAnsi="Helvetica" w:cs="Helvetica"/>
+          <w:color w:val="000000"/>
+          <w:bdr w:val="nil"/>
+          <w:lang w:val="en-US" w:eastAsia="pt-PT"/>
+          <w14:textOutline w14:w="0" w14:cap="flat" w14:cmpd="sng" w14:algn="ctr">
+            <w14:noFill/>
+            <w14:prstDash w14:val="solid"/>
+            <w14:bevel/>
+          </w14:textOutline>
+        </w:rPr>
+        <w:t xml:space="preserve"> (</w:t>
+      </w:r>
+      <w:proofErr w:type="spellStart"/>
       <w:r>
         <w:rPr>
           <w:rFonts w:ascii="Helvetica" w:eastAsia="Arial Unicode MS" w:hAnsi="Helvetica" w:cs="Helvetica"/>
@@ -1102,19 +1348,50 @@
         </w:rPr>
         <w:t>_id</w:t>
       </w:r>
-      <w:r>
-        <w:rPr>
-          <w:rFonts w:ascii="Helvetica" w:eastAsia="Arial Unicode MS" w:hAnsi="Helvetica" w:cs="Helvetica"/>
-          <w:color w:val="000000"/>
-          <w:bdr w:val="nil"/>
-          <w:lang w:val="en-US" w:eastAsia="pt-PT"/>
-          <w14:textOutline w14:w="0" w14:cap="flat" w14:cmpd="sng" w14:algn="ctr">
-            <w14:noFill/>
-            <w14:prstDash w14:val="solid"/>
-            <w14:bevel/>
-          </w14:textOutline>
-        </w:rPr>
-        <w:t xml:space="preserve"> int not null auto_increment,</w:t>
+      <w:proofErr w:type="spellEnd"/>
+      <w:r>
+        <w:rPr>
+          <w:rFonts w:ascii="Helvetica" w:eastAsia="Arial Unicode MS" w:hAnsi="Helvetica" w:cs="Helvetica"/>
+          <w:color w:val="000000"/>
+          <w:bdr w:val="nil"/>
+          <w:lang w:val="en-US" w:eastAsia="pt-PT"/>
+          <w14:textOutline w14:w="0" w14:cap="flat" w14:cmpd="sng" w14:algn="ctr">
+            <w14:noFill/>
+            <w14:prstDash w14:val="solid"/>
+            <w14:bevel/>
+          </w14:textOutline>
+        </w:rPr>
+        <w:t xml:space="preserve"> int not null </w:t>
+      </w:r>
+      <w:proofErr w:type="spellStart"/>
+      <w:r>
+        <w:rPr>
+          <w:rFonts w:ascii="Helvetica" w:eastAsia="Arial Unicode MS" w:hAnsi="Helvetica" w:cs="Helvetica"/>
+          <w:color w:val="000000"/>
+          <w:bdr w:val="nil"/>
+          <w:lang w:val="en-US" w:eastAsia="pt-PT"/>
+          <w14:textOutline w14:w="0" w14:cap="flat" w14:cmpd="sng" w14:algn="ctr">
+            <w14:noFill/>
+            <w14:prstDash w14:val="solid"/>
+            <w14:bevel/>
+          </w14:textOutline>
+        </w:rPr>
+        <w:t>auto_increment</w:t>
+      </w:r>
+      <w:proofErr w:type="spellEnd"/>
+      <w:r>
+        <w:rPr>
+          <w:rFonts w:ascii="Helvetica" w:eastAsia="Arial Unicode MS" w:hAnsi="Helvetica" w:cs="Helvetica"/>
+          <w:color w:val="000000"/>
+          <w:bdr w:val="nil"/>
+          <w:lang w:val="en-US" w:eastAsia="pt-PT"/>
+          <w14:textOutline w14:w="0" w14:cap="flat" w14:cmpd="sng" w14:algn="ctr">
+            <w14:noFill/>
+            <w14:prstDash w14:val="solid"/>
+            <w14:bevel/>
+          </w14:textOutline>
+        </w:rPr>
+        <w:t>,</w:t>
       </w:r>
     </w:p>
     <w:p>
@@ -1202,6 +1479,7 @@
         <w:tab/>
         <w:t xml:space="preserve"> </w:t>
       </w:r>
+      <w:proofErr w:type="spellStart"/>
       <w:r>
         <w:rPr>
           <w:rFonts w:ascii="Helvetica" w:eastAsia="Arial Unicode MS" w:hAnsi="Helvetica" w:cs="Helvetica"/>
@@ -1228,7 +1506,36 @@
             <w14:bevel/>
           </w14:textOutline>
         </w:rPr>
-        <w:t>ome varchar(80) not null,</w:t>
+        <w:t>ome</w:t>
+      </w:r>
+      <w:r>
+        <w:rPr>
+          <w:rFonts w:ascii="Helvetica" w:eastAsia="Arial Unicode MS" w:hAnsi="Helvetica" w:cs="Helvetica"/>
+          <w:color w:val="000000"/>
+          <w:bdr w:val="nil"/>
+          <w:lang w:val="en-US" w:eastAsia="pt-PT"/>
+          <w14:textOutline w14:w="0" w14:cap="flat" w14:cmpd="sng" w14:algn="ctr">
+            <w14:noFill/>
+            <w14:prstDash w14:val="solid"/>
+            <w14:bevel/>
+          </w14:textOutline>
+        </w:rPr>
+        <w:t>reserva</w:t>
+      </w:r>
+      <w:proofErr w:type="spellEnd"/>
+      <w:r>
+        <w:rPr>
+          <w:rFonts w:ascii="Helvetica" w:eastAsia="Arial Unicode MS" w:hAnsi="Helvetica" w:cs="Helvetica"/>
+          <w:color w:val="000000"/>
+          <w:bdr w:val="nil"/>
+          <w:lang w:val="en-US" w:eastAsia="pt-PT"/>
+          <w14:textOutline w14:w="0" w14:cap="flat" w14:cmpd="sng" w14:algn="ctr">
+            <w14:noFill/>
+            <w14:prstDash w14:val="solid"/>
+            <w14:bevel/>
+          </w14:textOutline>
+        </w:rPr>
+        <w:t xml:space="preserve"> varchar(80) not null,</w:t>
       </w:r>
     </w:p>
     <w:p>
@@ -1259,6 +1566,7 @@
         </w:rPr>
         <w:t xml:space="preserve">                                                           </w:t>
       </w:r>
+      <w:proofErr w:type="spellStart"/>
       <w:r>
         <w:rPr>
           <w:rFonts w:ascii="Helvetica" w:eastAsia="Arial Unicode MS" w:hAnsi="Helvetica" w:cs="Helvetica"/>
@@ -1315,6 +1623,7 @@
         </w:rPr>
         <w:t>_id</w:t>
       </w:r>
+      <w:proofErr w:type="spellEnd"/>
       <w:r>
         <w:rPr>
           <w:rFonts w:ascii="Helvetica" w:eastAsia="Arial Unicode MS" w:hAnsi="Helvetica" w:cs="Helvetica"/>
@@ -1358,6 +1667,7 @@
         </w:rPr>
         <w:t xml:space="preserve">                                                           </w:t>
       </w:r>
+      <w:proofErr w:type="spellStart"/>
       <w:r>
         <w:rPr>
           <w:rFonts w:ascii="Helvetica" w:eastAsia="Arial Unicode MS" w:hAnsi="Helvetica" w:cs="Helvetica"/>
@@ -1428,6 +1738,7 @@
         </w:rPr>
         <w:t>_id</w:t>
       </w:r>
+      <w:proofErr w:type="spellEnd"/>
       <w:r>
         <w:rPr>
           <w:rFonts w:ascii="Helvetica" w:eastAsia="Arial Unicode MS" w:hAnsi="Helvetica" w:cs="Helvetica"/>
@@ -1471,6 +1782,7 @@
         </w:rPr>
         <w:t xml:space="preserve">                                                           primary key (</w:t>
       </w:r>
+      <w:proofErr w:type="spellStart"/>
       <w:r>
         <w:rPr>
           <w:rFonts w:ascii="Helvetica" w:eastAsia="Arial Unicode MS" w:hAnsi="Helvetica" w:cs="Helvetica"/>
@@ -1485,6 +1797,7 @@
         </w:rPr>
         <w:t>reserva_id</w:t>
       </w:r>
+      <w:proofErr w:type="spellEnd"/>
       <w:r>
         <w:rPr>
           <w:rFonts w:ascii="Helvetica" w:eastAsia="Arial Unicode MS" w:hAnsi="Helvetica" w:cs="Helvetica"/>
@@ -1543,6 +1856,7 @@
         </w:rPr>
         <w:t xml:space="preserve">CREATE TABLE </w:t>
       </w:r>
+      <w:proofErr w:type="spellStart"/>
       <w:r>
         <w:rPr>
           <w:rFonts w:ascii="Helvetica" w:eastAsia="Arial Unicode MS" w:hAnsi="Helvetica" w:cs="Helvetica"/>
@@ -1569,8 +1883,24 @@
             <w14:bevel/>
           </w14:textOutline>
         </w:rPr>
-        <w:t>uia (</w:t>
-      </w:r>
+        <w:t>uia</w:t>
+      </w:r>
+      <w:proofErr w:type="spellEnd"/>
+      <w:r>
+        <w:rPr>
+          <w:rFonts w:ascii="Helvetica" w:eastAsia="Arial Unicode MS" w:hAnsi="Helvetica" w:cs="Helvetica"/>
+          <w:color w:val="000000"/>
+          <w:bdr w:val="nil"/>
+          <w:lang w:val="en-US" w:eastAsia="pt-PT"/>
+          <w14:textOutline w14:w="0" w14:cap="flat" w14:cmpd="sng" w14:algn="ctr">
+            <w14:noFill/>
+            <w14:prstDash w14:val="solid"/>
+            <w14:bevel/>
+          </w14:textOutline>
+        </w:rPr>
+        <w:t xml:space="preserve"> (</w:t>
+      </w:r>
+      <w:proofErr w:type="spellStart"/>
       <w:r>
         <w:rPr>
           <w:rFonts w:ascii="Helvetica" w:eastAsia="Arial Unicode MS" w:hAnsi="Helvetica" w:cs="Helvetica"/>
@@ -1613,19 +1943,50 @@
         </w:rPr>
         <w:t>_id</w:t>
       </w:r>
-      <w:r>
-        <w:rPr>
-          <w:rFonts w:ascii="Helvetica" w:eastAsia="Arial Unicode MS" w:hAnsi="Helvetica" w:cs="Helvetica"/>
-          <w:color w:val="000000"/>
-          <w:bdr w:val="nil"/>
-          <w:lang w:val="en-US" w:eastAsia="pt-PT"/>
-          <w14:textOutline w14:w="0" w14:cap="flat" w14:cmpd="sng" w14:algn="ctr">
-            <w14:noFill/>
-            <w14:prstDash w14:val="solid"/>
-            <w14:bevel/>
-          </w14:textOutline>
-        </w:rPr>
-        <w:t xml:space="preserve"> int not null auto_increment,</w:t>
+      <w:proofErr w:type="spellEnd"/>
+      <w:r>
+        <w:rPr>
+          <w:rFonts w:ascii="Helvetica" w:eastAsia="Arial Unicode MS" w:hAnsi="Helvetica" w:cs="Helvetica"/>
+          <w:color w:val="000000"/>
+          <w:bdr w:val="nil"/>
+          <w:lang w:val="en-US" w:eastAsia="pt-PT"/>
+          <w14:textOutline w14:w="0" w14:cap="flat" w14:cmpd="sng" w14:algn="ctr">
+            <w14:noFill/>
+            <w14:prstDash w14:val="solid"/>
+            <w14:bevel/>
+          </w14:textOutline>
+        </w:rPr>
+        <w:t xml:space="preserve"> int not null </w:t>
+      </w:r>
+      <w:proofErr w:type="spellStart"/>
+      <w:r>
+        <w:rPr>
+          <w:rFonts w:ascii="Helvetica" w:eastAsia="Arial Unicode MS" w:hAnsi="Helvetica" w:cs="Helvetica"/>
+          <w:color w:val="000000"/>
+          <w:bdr w:val="nil"/>
+          <w:lang w:val="en-US" w:eastAsia="pt-PT"/>
+          <w14:textOutline w14:w="0" w14:cap="flat" w14:cmpd="sng" w14:algn="ctr">
+            <w14:noFill/>
+            <w14:prstDash w14:val="solid"/>
+            <w14:bevel/>
+          </w14:textOutline>
+        </w:rPr>
+        <w:t>auto_increment</w:t>
+      </w:r>
+      <w:proofErr w:type="spellEnd"/>
+      <w:r>
+        <w:rPr>
+          <w:rFonts w:ascii="Helvetica" w:eastAsia="Arial Unicode MS" w:hAnsi="Helvetica" w:cs="Helvetica"/>
+          <w:color w:val="000000"/>
+          <w:bdr w:val="nil"/>
+          <w:lang w:val="en-US" w:eastAsia="pt-PT"/>
+          <w14:textOutline w14:w="0" w14:cap="flat" w14:cmpd="sng" w14:algn="ctr">
+            <w14:noFill/>
+            <w14:prstDash w14:val="solid"/>
+            <w14:bevel/>
+          </w14:textOutline>
+        </w:rPr>
+        <w:t>,</w:t>
       </w:r>
     </w:p>
     <w:p>
@@ -1713,6 +2074,7 @@
         <w:tab/>
         <w:t xml:space="preserve"> </w:t>
       </w:r>
+      <w:proofErr w:type="spellStart"/>
       <w:r>
         <w:rPr>
           <w:rFonts w:ascii="Helvetica" w:eastAsia="Arial Unicode MS" w:hAnsi="Helvetica" w:cs="Helvetica"/>
@@ -1739,7 +2101,36 @@
             <w14:bevel/>
           </w14:textOutline>
         </w:rPr>
-        <w:t>ome varchar(80) not null,</w:t>
+        <w:t>ome</w:t>
+      </w:r>
+      <w:r>
+        <w:rPr>
+          <w:rFonts w:ascii="Helvetica" w:eastAsia="Arial Unicode MS" w:hAnsi="Helvetica" w:cs="Helvetica"/>
+          <w:color w:val="000000"/>
+          <w:bdr w:val="nil"/>
+          <w:lang w:val="en-US" w:eastAsia="pt-PT"/>
+          <w14:textOutline w14:w="0" w14:cap="flat" w14:cmpd="sng" w14:algn="ctr">
+            <w14:noFill/>
+            <w14:prstDash w14:val="solid"/>
+            <w14:bevel/>
+          </w14:textOutline>
+        </w:rPr>
+        <w:t>guia</w:t>
+      </w:r>
+      <w:proofErr w:type="spellEnd"/>
+      <w:r>
+        <w:rPr>
+          <w:rFonts w:ascii="Helvetica" w:eastAsia="Arial Unicode MS" w:hAnsi="Helvetica" w:cs="Helvetica"/>
+          <w:color w:val="000000"/>
+          <w:bdr w:val="nil"/>
+          <w:lang w:val="en-US" w:eastAsia="pt-PT"/>
+          <w14:textOutline w14:w="0" w14:cap="flat" w14:cmpd="sng" w14:algn="ctr">
+            <w14:noFill/>
+            <w14:prstDash w14:val="solid"/>
+            <w14:bevel/>
+          </w14:textOutline>
+        </w:rPr>
+        <w:t xml:space="preserve"> varchar(80) not null,</w:t>
       </w:r>
     </w:p>
     <w:p>
@@ -1770,6 +2161,7 @@
         </w:rPr>
         <w:t xml:space="preserve">                                                           primary key (</w:t>
       </w:r>
+      <w:proofErr w:type="spellStart"/>
       <w:r>
         <w:rPr>
           <w:rFonts w:ascii="Helvetica" w:eastAsia="Arial Unicode MS" w:hAnsi="Helvetica" w:cs="Helvetica"/>
@@ -1812,6 +2204,7 @@
         </w:rPr>
         <w:t>_id</w:t>
       </w:r>
+      <w:proofErr w:type="spellEnd"/>
       <w:r>
         <w:rPr>
           <w:rFonts w:ascii="Helvetica" w:eastAsia="Arial Unicode MS" w:hAnsi="Helvetica" w:cs="Helvetica"/>
@@ -1853,8 +2246,30 @@
         <w:rPr>
           <w:lang w:val="en-US"/>
         </w:rPr>
-        <w:t>alter table monumento add constraint monumento_fk_guia</w:t>
-      </w:r>
+        <w:t xml:space="preserve">alter table </w:t>
+      </w:r>
+      <w:proofErr w:type="spellStart"/>
+      <w:r>
+        <w:rPr>
+          <w:lang w:val="en-US"/>
+        </w:rPr>
+        <w:t>monumento</w:t>
+      </w:r>
+      <w:proofErr w:type="spellEnd"/>
+      <w:r>
+        <w:rPr>
+          <w:lang w:val="en-US"/>
+        </w:rPr>
+        <w:t xml:space="preserve"> add constraint </w:t>
+      </w:r>
+      <w:proofErr w:type="spellStart"/>
+      <w:r>
+        <w:rPr>
+          <w:lang w:val="en-US"/>
+        </w:rPr>
+        <w:t>monumento_fk_guia</w:t>
+      </w:r>
+      <w:proofErr w:type="spellEnd"/>
     </w:p>
     <w:p>
       <w:pPr>
@@ -1867,7 +2282,49 @@
         <w:rPr>
           <w:lang w:val="en-US"/>
         </w:rPr>
-        <w:t xml:space="preserve">            foreign key (monumento_guia_id) references guia(guia_id) </w:t>
+        <w:t xml:space="preserve">            foreign key (</w:t>
+      </w:r>
+      <w:proofErr w:type="spellStart"/>
+      <w:r>
+        <w:rPr>
+          <w:lang w:val="en-US"/>
+        </w:rPr>
+        <w:t>monumento_guia_id</w:t>
+      </w:r>
+      <w:proofErr w:type="spellEnd"/>
+      <w:r>
+        <w:rPr>
+          <w:lang w:val="en-US"/>
+        </w:rPr>
+        <w:t xml:space="preserve">) references </w:t>
+      </w:r>
+      <w:proofErr w:type="spellStart"/>
+      <w:r>
+        <w:rPr>
+          <w:lang w:val="en-US"/>
+        </w:rPr>
+        <w:t>guia</w:t>
+      </w:r>
+      <w:proofErr w:type="spellEnd"/>
+      <w:r>
+        <w:rPr>
+          <w:lang w:val="en-US"/>
+        </w:rPr>
+        <w:t>(</w:t>
+      </w:r>
+      <w:proofErr w:type="spellStart"/>
+      <w:r>
+        <w:rPr>
+          <w:lang w:val="en-US"/>
+        </w:rPr>
+        <w:t>guia_id</w:t>
+      </w:r>
+      <w:proofErr w:type="spellEnd"/>
+      <w:r>
+        <w:rPr>
+          <w:lang w:val="en-US"/>
+        </w:rPr>
+        <w:t xml:space="preserve">) </w:t>
       </w:r>
     </w:p>
     <w:p>
@@ -1907,23 +2364,93 @@
     <w:p>
       <w:pPr>
         <w:pStyle w:val="Corpo"/>
-      </w:pPr>
-      <w:r>
-        <w:t>alter table reserva add constraint reserva_fk_utilizador</w:t>
-      </w:r>
+        <w:rPr>
+          <w:lang w:val="en-GB"/>
+        </w:rPr>
+      </w:pPr>
+      <w:r>
+        <w:rPr>
+          <w:lang w:val="en-GB"/>
+        </w:rPr>
+        <w:t xml:space="preserve">alter table </w:t>
+      </w:r>
+      <w:proofErr w:type="spellStart"/>
+      <w:r>
+        <w:rPr>
+          <w:lang w:val="en-GB"/>
+        </w:rPr>
+        <w:t>reserva</w:t>
+      </w:r>
+      <w:proofErr w:type="spellEnd"/>
+      <w:r>
+        <w:rPr>
+          <w:lang w:val="en-GB"/>
+        </w:rPr>
+        <w:t xml:space="preserve"> add constraint </w:t>
+      </w:r>
+      <w:proofErr w:type="spellStart"/>
+      <w:r>
+        <w:rPr>
+          <w:lang w:val="en-GB"/>
+        </w:rPr>
+        <w:t>reserva_fk_utilizador</w:t>
+      </w:r>
+      <w:proofErr w:type="spellEnd"/>
     </w:p>
     <w:p>
       <w:pPr>
         <w:pStyle w:val="Corpo"/>
-      </w:pPr>
-      <w:r>
-        <w:t xml:space="preserve">            foreign key (reserva_user_id) references utilizador(</w:t>
-      </w:r>
-      <w:r>
-        <w:t>user</w:t>
-      </w:r>
-      <w:r>
-        <w:t xml:space="preserve">_id) </w:t>
+        <w:rPr>
+          <w:lang w:val="en-GB"/>
+        </w:rPr>
+      </w:pPr>
+      <w:r>
+        <w:rPr>
+          <w:lang w:val="en-GB"/>
+        </w:rPr>
+        <w:t xml:space="preserve">            foreign key (</w:t>
+      </w:r>
+      <w:proofErr w:type="spellStart"/>
+      <w:r>
+        <w:rPr>
+          <w:lang w:val="en-GB"/>
+        </w:rPr>
+        <w:t>reserva_user_id</w:t>
+      </w:r>
+      <w:proofErr w:type="spellEnd"/>
+      <w:r>
+        <w:rPr>
+          <w:lang w:val="en-GB"/>
+        </w:rPr>
+        <w:t xml:space="preserve">) references </w:t>
+      </w:r>
+      <w:proofErr w:type="spellStart"/>
+      <w:r>
+        <w:rPr>
+          <w:lang w:val="en-GB"/>
+        </w:rPr>
+        <w:t>utilizador</w:t>
+      </w:r>
+      <w:proofErr w:type="spellEnd"/>
+      <w:r>
+        <w:rPr>
+          <w:lang w:val="en-GB"/>
+        </w:rPr>
+        <w:t>(</w:t>
+      </w:r>
+      <w:proofErr w:type="spellStart"/>
+      <w:r>
+        <w:rPr>
+          <w:lang w:val="en-GB"/>
+        </w:rPr>
+        <w:t>user_id</w:t>
+      </w:r>
+      <w:proofErr w:type="spellEnd"/>
+      <w:r>
+        <w:rPr>
+          <w:lang w:val="en-GB"/>
+        </w:rPr>
+        <w:t xml:space="preserve">) </w:t>
       </w:r>
     </w:p>
     <w:p>
@@ -1934,12 +2461,21 @@
         </w:rPr>
       </w:pPr>
       <w:r>
-        <w:tab/>
-      </w:r>
-      <w:r>
-        <w:tab/>
-      </w:r>
-      <w:r>
+        <w:rPr>
+          <w:lang w:val="en-GB"/>
+        </w:rPr>
+        <w:tab/>
+      </w:r>
+      <w:r>
+        <w:rPr>
+          <w:lang w:val="en-GB"/>
+        </w:rPr>
+        <w:tab/>
+      </w:r>
+      <w:r>
+        <w:rPr>
+          <w:lang w:val="en-GB"/>
+        </w:rPr>
         <w:tab/>
       </w:r>
       <w:r>
@@ -1967,8 +2503,30 @@
         <w:rPr>
           <w:lang w:val="en-US"/>
         </w:rPr>
-        <w:t>alter table reserva add constraint reserva_fk_monumento</w:t>
-      </w:r>
+        <w:t xml:space="preserve">alter table </w:t>
+      </w:r>
+      <w:proofErr w:type="spellStart"/>
+      <w:r>
+        <w:rPr>
+          <w:lang w:val="en-US"/>
+        </w:rPr>
+        <w:t>reserva</w:t>
+      </w:r>
+      <w:proofErr w:type="spellEnd"/>
+      <w:r>
+        <w:rPr>
+          <w:lang w:val="en-US"/>
+        </w:rPr>
+        <w:t xml:space="preserve"> add constraint </w:t>
+      </w:r>
+      <w:proofErr w:type="spellStart"/>
+      <w:r>
+        <w:rPr>
+          <w:lang w:val="en-US"/>
+        </w:rPr>
+        <w:t>reserva_fk_monumento</w:t>
+      </w:r>
+      <w:proofErr w:type="spellEnd"/>
     </w:p>
     <w:p>
       <w:pPr>
@@ -1983,20 +2541,47 @@
         </w:rPr>
         <w:t xml:space="preserve">            foreign key (</w:t>
       </w:r>
-      <w:r>
-        <w:t>reserva_</w:t>
-      </w:r>
-      <w:r>
+      <w:proofErr w:type="spellStart"/>
+      <w:r>
+        <w:rPr>
+          <w:lang w:val="en-GB"/>
+        </w:rPr>
+        <w:t>reserva_monumento_id</w:t>
+      </w:r>
+      <w:proofErr w:type="spellEnd"/>
+      <w:r>
+        <w:rPr>
+          <w:lang w:val="en-US"/>
+        </w:rPr>
+        <w:t xml:space="preserve">) references </w:t>
+      </w:r>
+      <w:proofErr w:type="spellStart"/>
+      <w:r>
+        <w:rPr>
+          <w:lang w:val="en-US"/>
+        </w:rPr>
         <w:t>monumento</w:t>
       </w:r>
-      <w:r>
-        <w:t>_id</w:t>
-      </w:r>
-      <w:r>
-        <w:rPr>
-          <w:lang w:val="en-US"/>
-        </w:rPr>
-        <w:t xml:space="preserve">) references monumento(monumento_id) </w:t>
+      <w:proofErr w:type="spellEnd"/>
+      <w:r>
+        <w:rPr>
+          <w:lang w:val="en-US"/>
+        </w:rPr>
+        <w:t>(</w:t>
+      </w:r>
+      <w:proofErr w:type="spellStart"/>
+      <w:r>
+        <w:rPr>
+          <w:lang w:val="en-US"/>
+        </w:rPr>
+        <w:t>monumento_id</w:t>
+      </w:r>
+      <w:proofErr w:type="spellEnd"/>
+      <w:r>
+        <w:rPr>
+          <w:lang w:val="en-US"/>
+        </w:rPr>
+        <w:t xml:space="preserve">) </w:t>
       </w:r>
     </w:p>
     <w:p>

</xml_diff>